<commit_message>
Minor quality of life improvement
</commit_message>
<xml_diff>
--- a/HraZPohledu3Osoby.docx
+++ b/HraZPohledu3Osoby.docx
@@ -15,7 +15,7 @@
         <w:pStyle w:val="podnazev"/>
       </w:pPr>
       <w:r>
-        <w:t>Ročníkový projekt</w:t>
+        <w:t>Maturitní práce</w:t>
       </w:r>
     </w:p>
     <w:p>
@@ -127,7 +127,7 @@
         <w:ind w:left="851"/>
       </w:pPr>
       <w:bookmarkStart w:id="0" w:name="_Toc512541923"/>
-      <w:bookmarkStart w:id="1" w:name="_Toc61729096"/>
+      <w:bookmarkStart w:id="1" w:name="_Toc65863750"/>
       <w:r>
         <w:lastRenderedPageBreak/>
         <w:t>Anotace</w:t>
@@ -184,7 +184,7 @@
         <w:ind w:left="851"/>
       </w:pPr>
       <w:bookmarkStart w:id="2" w:name="_Toc512541924"/>
-      <w:bookmarkStart w:id="3" w:name="_Toc61729097"/>
+      <w:bookmarkStart w:id="3" w:name="_Toc65863751"/>
       <w:r>
         <w:t>Zadání projektu</w:t>
       </w:r>
@@ -222,7 +222,7 @@
         <w:br w:type="page"/>
       </w:r>
     </w:p>
-    <w:bookmarkStart w:id="4" w:name="_Toc61729098" w:displacedByCustomXml="next"/>
+    <w:bookmarkStart w:id="4" w:name="_Toc65863752" w:displacedByCustomXml="next"/>
     <w:bookmarkStart w:id="5" w:name="_Toc512541925" w:displacedByCustomXml="next"/>
     <w:sdt>
       <w:sdtPr>
@@ -286,7 +286,7 @@
               <w:lang w:eastAsia="cs-CZ"/>
             </w:rPr>
           </w:pPr>
-          <w:hyperlink w:anchor="_Toc61729096" w:history="1">
+          <w:hyperlink w:anchor="_Toc65863750" w:history="1">
             <w:r>
               <w:rPr>
                 <w:rStyle w:val="Hypertextovodkaz"/>
@@ -313,7 +313,7 @@
                 <w:noProof/>
                 <w:webHidden/>
               </w:rPr>
-              <w:instrText xml:space="preserve"> PAGEREF _Toc61729096 \h </w:instrText>
+              <w:instrText xml:space="preserve"> PAGEREF _Toc65863750 \h </w:instrText>
             </w:r>
             <w:r>
               <w:rPr>
@@ -357,7 +357,7 @@
               <w:lang w:eastAsia="cs-CZ"/>
             </w:rPr>
           </w:pPr>
-          <w:hyperlink w:anchor="_Toc61729097" w:history="1">
+          <w:hyperlink w:anchor="_Toc65863751" w:history="1">
             <w:r>
               <w:rPr>
                 <w:rStyle w:val="Hypertextovodkaz"/>
@@ -384,7 +384,7 @@
                 <w:noProof/>
                 <w:webHidden/>
               </w:rPr>
-              <w:instrText xml:space="preserve"> PAGEREF _Toc61729097 \h </w:instrText>
+              <w:instrText xml:space="preserve"> PAGEREF _Toc65863751 \h </w:instrText>
             </w:r>
             <w:r>
               <w:rPr>
@@ -428,7 +428,7 @@
               <w:lang w:eastAsia="cs-CZ"/>
             </w:rPr>
           </w:pPr>
-          <w:hyperlink w:anchor="_Toc61729098" w:history="1">
+          <w:hyperlink w:anchor="_Toc65863752" w:history="1">
             <w:r>
               <w:rPr>
                 <w:rStyle w:val="Hypertextovodkaz"/>
@@ -455,7 +455,7 @@
                 <w:noProof/>
                 <w:webHidden/>
               </w:rPr>
-              <w:instrText xml:space="preserve"> PAGEREF _Toc61729098 \h </w:instrText>
+              <w:instrText xml:space="preserve"> PAGEREF _Toc65863752 \h </w:instrText>
             </w:r>
             <w:r>
               <w:rPr>
@@ -500,7 +500,7 @@
               <w:lang w:eastAsia="cs-CZ"/>
             </w:rPr>
           </w:pPr>
-          <w:hyperlink w:anchor="_Toc61729099" w:history="1">
+          <w:hyperlink w:anchor="_Toc65863753" w:history="1">
             <w:r>
               <w:rPr>
                 <w:rStyle w:val="Hypertextovodkaz"/>
@@ -543,7 +543,7 @@
                 <w:noProof/>
                 <w:webHidden/>
               </w:rPr>
-              <w:instrText xml:space="preserve"> PAGEREF _Toc61729099 \h </w:instrText>
+              <w:instrText xml:space="preserve"> PAGEREF _Toc65863753 \h </w:instrText>
             </w:r>
             <w:r>
               <w:rPr>
@@ -588,7 +588,7 @@
               <w:lang w:eastAsia="cs-CZ"/>
             </w:rPr>
           </w:pPr>
-          <w:hyperlink w:anchor="_Toc61729100" w:history="1">
+          <w:hyperlink w:anchor="_Toc65863754" w:history="1">
             <w:r>
               <w:rPr>
                 <w:rStyle w:val="Hypertextovodkaz"/>
@@ -610,7 +610,7 @@
                 <w:rStyle w:val="Hypertextovodkaz"/>
                 <w:noProof/>
               </w:rPr>
-              <w:t>Struktura projektu</w:t>
+              <w:t>Vlastnosti Unity</w:t>
             </w:r>
             <w:r>
               <w:rPr>
@@ -631,7 +631,7 @@
                 <w:noProof/>
                 <w:webHidden/>
               </w:rPr>
-              <w:instrText xml:space="preserve"> PAGEREF _Toc61729100 \h </w:instrText>
+              <w:instrText xml:space="preserve"> PAGEREF _Toc65863754 \h </w:instrText>
             </w:r>
             <w:r>
               <w:rPr>
@@ -676,7 +676,7 @@
               <w:lang w:eastAsia="cs-CZ"/>
             </w:rPr>
           </w:pPr>
-          <w:hyperlink w:anchor="_Toc61729101" w:history="1">
+          <w:hyperlink w:anchor="_Toc65863755" w:history="1">
             <w:r>
               <w:rPr>
                 <w:rStyle w:val="Hypertextovodkaz"/>
@@ -698,7 +698,7 @@
                 <w:rStyle w:val="Hypertextovodkaz"/>
                 <w:noProof/>
               </w:rPr>
-              <w:t>Struktura</w:t>
+              <w:t>Struktura projektu</w:t>
             </w:r>
             <w:r>
               <w:rPr>
@@ -719,7 +719,95 @@
                 <w:noProof/>
                 <w:webHidden/>
               </w:rPr>
-              <w:instrText xml:space="preserve"> PAGEREF _Toc61729101 \h </w:instrText>
+              <w:instrText xml:space="preserve"> PAGEREF _Toc65863755 \h </w:instrText>
+            </w:r>
+            <w:r>
+              <w:rPr>
+                <w:noProof/>
+                <w:webHidden/>
+              </w:rPr>
+            </w:r>
+            <w:r>
+              <w:rPr>
+                <w:noProof/>
+                <w:webHidden/>
+              </w:rPr>
+              <w:fldChar w:fldCharType="separate"/>
+            </w:r>
+            <w:r>
+              <w:rPr>
+                <w:noProof/>
+                <w:webHidden/>
+              </w:rPr>
+              <w:t>6</w:t>
+            </w:r>
+            <w:r>
+              <w:rPr>
+                <w:noProof/>
+                <w:webHidden/>
+              </w:rPr>
+              <w:fldChar w:fldCharType="end"/>
+            </w:r>
+          </w:hyperlink>
+        </w:p>
+        <w:p>
+          <w:pPr>
+            <w:pStyle w:val="Obsah1"/>
+            <w:tabs>
+              <w:tab w:val="left" w:pos="440"/>
+              <w:tab w:val="right" w:leader="dot" w:pos="8777"/>
+            </w:tabs>
+            <w:rPr>
+              <w:rFonts w:asciiTheme="minorHAnsi" w:eastAsiaTheme="minorEastAsia" w:hAnsiTheme="minorHAnsi"/>
+              <w:noProof/>
+              <w:sz w:val="22"/>
+              <w:lang w:eastAsia="cs-CZ"/>
+            </w:rPr>
+          </w:pPr>
+          <w:hyperlink w:anchor="_Toc65863756" w:history="1">
+            <w:r>
+              <w:rPr>
+                <w:rStyle w:val="Hypertextovodkaz"/>
+                <w:noProof/>
+              </w:rPr>
+              <w:t>4.</w:t>
+            </w:r>
+            <w:r>
+              <w:rPr>
+                <w:rFonts w:asciiTheme="minorHAnsi" w:eastAsiaTheme="minorEastAsia" w:hAnsiTheme="minorHAnsi"/>
+                <w:noProof/>
+                <w:sz w:val="22"/>
+                <w:lang w:eastAsia="cs-CZ"/>
+              </w:rPr>
+              <w:tab/>
+            </w:r>
+            <w:r>
+              <w:rPr>
+                <w:rStyle w:val="Hypertextovodkaz"/>
+                <w:noProof/>
+              </w:rPr>
+              <w:t>Přehled skriptů</w:t>
+            </w:r>
+            <w:r>
+              <w:rPr>
+                <w:noProof/>
+                <w:webHidden/>
+              </w:rPr>
+              <w:tab/>
+            </w:r>
+            <w:r>
+              <w:rPr>
+                <w:noProof/>
+                <w:webHidden/>
+              </w:rPr>
+              <w:fldChar w:fldCharType="begin"/>
+            </w:r>
+            <w:r>
+              <w:rPr>
+                <w:noProof/>
+                <w:webHidden/>
+              </w:rPr>
+              <w:instrText xml:space="preserve"> PAGEREF _Toc65863756 \h </w:instrText>
             </w:r>
             <w:r>
               <w:rPr>
@@ -764,13 +852,13 @@
               <w:lang w:eastAsia="cs-CZ"/>
             </w:rPr>
           </w:pPr>
-          <w:hyperlink w:anchor="_Toc61729102" w:history="1">
+          <w:hyperlink w:anchor="_Toc65863757" w:history="1">
             <w:r>
               <w:rPr>
                 <w:rStyle w:val="Hypertextovodkaz"/>
                 <w:noProof/>
               </w:rPr>
-              <w:t>3.1</w:t>
+              <w:t>4.1</w:t>
             </w:r>
             <w:r>
               <w:rPr>
@@ -807,7 +895,7 @@
                 <w:noProof/>
                 <w:webHidden/>
               </w:rPr>
-              <w:instrText xml:space="preserve"> PAGEREF _Toc61729102 \h </w:instrText>
+              <w:instrText xml:space="preserve"> PAGEREF _Toc65863757 \h </w:instrText>
             </w:r>
             <w:r>
               <w:rPr>
@@ -852,13 +940,13 @@
               <w:lang w:eastAsia="cs-CZ"/>
             </w:rPr>
           </w:pPr>
-          <w:hyperlink w:anchor="_Toc61729103" w:history="1">
+          <w:hyperlink w:anchor="_Toc65863758" w:history="1">
             <w:r>
               <w:rPr>
                 <w:rStyle w:val="Hypertextovodkaz"/>
                 <w:noProof/>
               </w:rPr>
-              <w:t>3.2</w:t>
+              <w:t>4.2</w:t>
             </w:r>
             <w:r>
               <w:rPr>
@@ -895,7 +983,7 @@
                 <w:noProof/>
                 <w:webHidden/>
               </w:rPr>
-              <w:instrText xml:space="preserve"> PAGEREF _Toc61729103 \h </w:instrText>
+              <w:instrText xml:space="preserve"> PAGEREF _Toc65863758 \h </w:instrText>
             </w:r>
             <w:r>
               <w:rPr>
@@ -940,13 +1028,13 @@
               <w:lang w:eastAsia="cs-CZ"/>
             </w:rPr>
           </w:pPr>
-          <w:hyperlink w:anchor="_Toc61729104" w:history="1">
+          <w:hyperlink w:anchor="_Toc65863759" w:history="1">
             <w:r>
               <w:rPr>
                 <w:rStyle w:val="Hypertextovodkaz"/>
                 <w:noProof/>
               </w:rPr>
-              <w:t>3.3</w:t>
+              <w:t>4.3</w:t>
             </w:r>
             <w:r>
               <w:rPr>
@@ -983,7 +1071,7 @@
                 <w:noProof/>
                 <w:webHidden/>
               </w:rPr>
-              <w:instrText xml:space="preserve"> PAGEREF _Toc61729104 \h </w:instrText>
+              <w:instrText xml:space="preserve"> PAGEREF _Toc65863759 \h </w:instrText>
             </w:r>
             <w:r>
               <w:rPr>
@@ -1028,13 +1116,13 @@
               <w:lang w:eastAsia="cs-CZ"/>
             </w:rPr>
           </w:pPr>
-          <w:hyperlink w:anchor="_Toc61729105" w:history="1">
+          <w:hyperlink w:anchor="_Toc65863760" w:history="1">
             <w:r>
               <w:rPr>
                 <w:rStyle w:val="Hypertextovodkaz"/>
                 <w:noProof/>
               </w:rPr>
-              <w:t>3.4</w:t>
+              <w:t>4.4</w:t>
             </w:r>
             <w:r>
               <w:rPr>
@@ -1071,7 +1159,7 @@
                 <w:noProof/>
                 <w:webHidden/>
               </w:rPr>
-              <w:instrText xml:space="preserve"> PAGEREF _Toc61729105 \h </w:instrText>
+              <w:instrText xml:space="preserve"> PAGEREF _Toc65863760 \h </w:instrText>
             </w:r>
             <w:r>
               <w:rPr>
@@ -1116,13 +1204,13 @@
               <w:lang w:eastAsia="cs-CZ"/>
             </w:rPr>
           </w:pPr>
-          <w:hyperlink w:anchor="_Toc61729106" w:history="1">
+          <w:hyperlink w:anchor="_Toc65863761" w:history="1">
             <w:r>
               <w:rPr>
                 <w:rStyle w:val="Hypertextovodkaz"/>
                 <w:noProof/>
               </w:rPr>
-              <w:t>3.5</w:t>
+              <w:t>4.5</w:t>
             </w:r>
             <w:r>
               <w:rPr>
@@ -1159,7 +1247,7 @@
                 <w:noProof/>
                 <w:webHidden/>
               </w:rPr>
-              <w:instrText xml:space="preserve"> PAGEREF _Toc61729106 \h </w:instrText>
+              <w:instrText xml:space="preserve"> PAGEREF _Toc65863761 \h </w:instrText>
             </w:r>
             <w:r>
               <w:rPr>
@@ -1204,13 +1292,13 @@
               <w:lang w:eastAsia="cs-CZ"/>
             </w:rPr>
           </w:pPr>
-          <w:hyperlink w:anchor="_Toc61729107" w:history="1">
+          <w:hyperlink w:anchor="_Toc65863762" w:history="1">
             <w:r>
               <w:rPr>
                 <w:rStyle w:val="Hypertextovodkaz"/>
                 <w:noProof/>
               </w:rPr>
-              <w:t>3.6</w:t>
+              <w:t>4.6</w:t>
             </w:r>
             <w:r>
               <w:rPr>
@@ -1247,7 +1335,7 @@
                 <w:noProof/>
                 <w:webHidden/>
               </w:rPr>
-              <w:instrText xml:space="preserve"> PAGEREF _Toc61729107 \h </w:instrText>
+              <w:instrText xml:space="preserve"> PAGEREF _Toc65863762 \h </w:instrText>
             </w:r>
             <w:r>
               <w:rPr>
@@ -1292,13 +1380,13 @@
               <w:lang w:eastAsia="cs-CZ"/>
             </w:rPr>
           </w:pPr>
-          <w:hyperlink w:anchor="_Toc61729108" w:history="1">
+          <w:hyperlink w:anchor="_Toc65863763" w:history="1">
             <w:r>
               <w:rPr>
                 <w:rStyle w:val="Hypertextovodkaz"/>
                 <w:noProof/>
               </w:rPr>
-              <w:t>3.7</w:t>
+              <w:t>4.7</w:t>
             </w:r>
             <w:r>
               <w:rPr>
@@ -1335,7 +1423,7 @@
                 <w:noProof/>
                 <w:webHidden/>
               </w:rPr>
-              <w:instrText xml:space="preserve"> PAGEREF _Toc61729108 \h </w:instrText>
+              <w:instrText xml:space="preserve"> PAGEREF _Toc65863763 \h </w:instrText>
             </w:r>
             <w:r>
               <w:rPr>
@@ -1380,13 +1468,13 @@
               <w:lang w:eastAsia="cs-CZ"/>
             </w:rPr>
           </w:pPr>
-          <w:hyperlink w:anchor="_Toc61729109" w:history="1">
+          <w:hyperlink w:anchor="_Toc65863764" w:history="1">
             <w:r>
               <w:rPr>
                 <w:rStyle w:val="Hypertextovodkaz"/>
                 <w:noProof/>
               </w:rPr>
-              <w:t>3.8</w:t>
+              <w:t>4.8</w:t>
             </w:r>
             <w:r>
               <w:rPr>
@@ -1402,7 +1490,7 @@
                 <w:rStyle w:val="Hypertextovodkaz"/>
                 <w:noProof/>
               </w:rPr>
-              <w:t>Camera controller</w:t>
+              <w:t>Camera Controller</w:t>
             </w:r>
             <w:r>
               <w:rPr>
@@ -1423,7 +1511,7 @@
                 <w:noProof/>
                 <w:webHidden/>
               </w:rPr>
-              <w:instrText xml:space="preserve"> PAGEREF _Toc61729109 \h </w:instrText>
+              <w:instrText xml:space="preserve"> PAGEREF _Toc65863764 \h </w:instrText>
             </w:r>
             <w:r>
               <w:rPr>
@@ -1443,7 +1531,7 @@
                 <w:noProof/>
                 <w:webHidden/>
               </w:rPr>
-              <w:t>7</w:t>
+              <w:t>8</w:t>
             </w:r>
             <w:r>
               <w:rPr>
@@ -1468,13 +1556,13 @@
               <w:lang w:eastAsia="cs-CZ"/>
             </w:rPr>
           </w:pPr>
-          <w:hyperlink w:anchor="_Toc61729110" w:history="1">
+          <w:hyperlink w:anchor="_Toc65863765" w:history="1">
             <w:r>
               <w:rPr>
                 <w:rStyle w:val="Hypertextovodkaz"/>
                 <w:noProof/>
               </w:rPr>
-              <w:t>3.9</w:t>
+              <w:t>4.9</w:t>
             </w:r>
             <w:r>
               <w:rPr>
@@ -1490,7 +1578,7 @@
                 <w:rStyle w:val="Hypertextovodkaz"/>
                 <w:noProof/>
               </w:rPr>
-              <w:t>Maze generator</w:t>
+              <w:t>Maze Generator</w:t>
             </w:r>
             <w:r>
               <w:rPr>
@@ -1511,7 +1599,7 @@
                 <w:noProof/>
                 <w:webHidden/>
               </w:rPr>
-              <w:instrText xml:space="preserve"> PAGEREF _Toc61729110 \h </w:instrText>
+              <w:instrText xml:space="preserve"> PAGEREF _Toc65863765 \h </w:instrText>
             </w:r>
             <w:r>
               <w:rPr>
@@ -1531,7 +1619,7 @@
                 <w:noProof/>
                 <w:webHidden/>
               </w:rPr>
-              <w:t>7</w:t>
+              <w:t>8</w:t>
             </w:r>
             <w:r>
               <w:rPr>
@@ -1556,13 +1644,13 @@
               <w:lang w:eastAsia="cs-CZ"/>
             </w:rPr>
           </w:pPr>
-          <w:hyperlink w:anchor="_Toc61729111" w:history="1">
+          <w:hyperlink w:anchor="_Toc65863766" w:history="1">
             <w:r>
               <w:rPr>
                 <w:rStyle w:val="Hypertextovodkaz"/>
                 <w:noProof/>
               </w:rPr>
-              <w:t>3.10</w:t>
+              <w:t>4.10</w:t>
             </w:r>
             <w:r>
               <w:rPr>
@@ -1578,7 +1666,7 @@
                 <w:rStyle w:val="Hypertextovodkaz"/>
                 <w:noProof/>
               </w:rPr>
-              <w:t>Cell generator</w:t>
+              <w:t>Cell Generator</w:t>
             </w:r>
             <w:r>
               <w:rPr>
@@ -1599,7 +1687,7 @@
                 <w:noProof/>
                 <w:webHidden/>
               </w:rPr>
-              <w:instrText xml:space="preserve"> PAGEREF _Toc61729111 \h </w:instrText>
+              <w:instrText xml:space="preserve"> PAGEREF _Toc65863766 \h </w:instrText>
             </w:r>
             <w:r>
               <w:rPr>
@@ -1644,13 +1732,13 @@
               <w:lang w:eastAsia="cs-CZ"/>
             </w:rPr>
           </w:pPr>
-          <w:hyperlink w:anchor="_Toc61729112" w:history="1">
+          <w:hyperlink w:anchor="_Toc65863767" w:history="1">
             <w:r>
               <w:rPr>
                 <w:rStyle w:val="Hypertextovodkaz"/>
                 <w:noProof/>
               </w:rPr>
-              <w:t>3.11</w:t>
+              <w:t>4.11</w:t>
             </w:r>
             <w:r>
               <w:rPr>
@@ -1666,7 +1754,7 @@
                 <w:rStyle w:val="Hypertextovodkaz"/>
                 <w:noProof/>
               </w:rPr>
-              <w:t>Subcell generator</w:t>
+              <w:t>Subcell Generator</w:t>
             </w:r>
             <w:r>
               <w:rPr>
@@ -1687,7 +1775,7 @@
                 <w:noProof/>
                 <w:webHidden/>
               </w:rPr>
-              <w:instrText xml:space="preserve"> PAGEREF _Toc61729112 \h </w:instrText>
+              <w:instrText xml:space="preserve"> PAGEREF _Toc65863767 \h </w:instrText>
             </w:r>
             <w:r>
               <w:rPr>
@@ -1732,13 +1820,13 @@
               <w:lang w:eastAsia="cs-CZ"/>
             </w:rPr>
           </w:pPr>
-          <w:hyperlink w:anchor="_Toc61729113" w:history="1">
+          <w:hyperlink w:anchor="_Toc65863768" w:history="1">
             <w:r>
               <w:rPr>
                 <w:rStyle w:val="Hypertextovodkaz"/>
                 <w:noProof/>
               </w:rPr>
-              <w:t>3.12</w:t>
+              <w:t>4.12</w:t>
             </w:r>
             <w:r>
               <w:rPr>
@@ -1754,7 +1842,7 @@
                 <w:rStyle w:val="Hypertextovodkaz"/>
                 <w:noProof/>
               </w:rPr>
-              <w:t>Pathfinding node generator</w:t>
+              <w:t>Pathfinding Node Generator</w:t>
             </w:r>
             <w:r>
               <w:rPr>
@@ -1775,7 +1863,7 @@
                 <w:noProof/>
                 <w:webHidden/>
               </w:rPr>
-              <w:instrText xml:space="preserve"> PAGEREF _Toc61729113 \h </w:instrText>
+              <w:instrText xml:space="preserve"> PAGEREF _Toc65863768 \h </w:instrText>
             </w:r>
             <w:r>
               <w:rPr>
@@ -1820,13 +1908,13 @@
               <w:lang w:eastAsia="cs-CZ"/>
             </w:rPr>
           </w:pPr>
-          <w:hyperlink w:anchor="_Toc61729114" w:history="1">
+          <w:hyperlink w:anchor="_Toc65863769" w:history="1">
             <w:r>
               <w:rPr>
                 <w:rStyle w:val="Hypertextovodkaz"/>
                 <w:noProof/>
               </w:rPr>
-              <w:t>3.13</w:t>
+              <w:t>4.13</w:t>
             </w:r>
             <w:r>
               <w:rPr>
@@ -1842,7 +1930,7 @@
                 <w:rStyle w:val="Hypertextovodkaz"/>
                 <w:noProof/>
               </w:rPr>
-              <w:t>Tile generator</w:t>
+              <w:t>Tile Generator</w:t>
             </w:r>
             <w:r>
               <w:rPr>
@@ -1863,7 +1951,7 @@
                 <w:noProof/>
                 <w:webHidden/>
               </w:rPr>
-              <w:instrText xml:space="preserve"> PAGEREF _Toc61729114 \h </w:instrText>
+              <w:instrText xml:space="preserve"> PAGEREF _Toc65863769 \h </w:instrText>
             </w:r>
             <w:r>
               <w:rPr>
@@ -1908,13 +1996,13 @@
               <w:lang w:eastAsia="cs-CZ"/>
             </w:rPr>
           </w:pPr>
-          <w:hyperlink w:anchor="_Toc61729115" w:history="1">
+          <w:hyperlink w:anchor="_Toc65863770" w:history="1">
             <w:r>
               <w:rPr>
                 <w:rStyle w:val="Hypertextovodkaz"/>
                 <w:noProof/>
               </w:rPr>
-              <w:t>3.14</w:t>
+              <w:t>4.14</w:t>
             </w:r>
             <w:r>
               <w:rPr>
@@ -1951,7 +2039,7 @@
                 <w:noProof/>
                 <w:webHidden/>
               </w:rPr>
-              <w:instrText xml:space="preserve"> PAGEREF _Toc61729115 \h </w:instrText>
+              <w:instrText xml:space="preserve"> PAGEREF _Toc65863770 \h </w:instrText>
             </w:r>
             <w:r>
               <w:rPr>
@@ -1996,13 +2084,13 @@
               <w:lang w:eastAsia="cs-CZ"/>
             </w:rPr>
           </w:pPr>
-          <w:hyperlink w:anchor="_Toc61729116" w:history="1">
+          <w:hyperlink w:anchor="_Toc65863771" w:history="1">
             <w:r>
               <w:rPr>
                 <w:rStyle w:val="Hypertextovodkaz"/>
                 <w:noProof/>
               </w:rPr>
-              <w:t>3.15</w:t>
+              <w:t>4.15</w:t>
             </w:r>
             <w:r>
               <w:rPr>
@@ -2018,7 +2106,7 @@
                 <w:rStyle w:val="Hypertextovodkaz"/>
                 <w:noProof/>
               </w:rPr>
-              <w:t>Enemy controller</w:t>
+              <w:t>Enemy Controller</w:t>
             </w:r>
             <w:r>
               <w:rPr>
@@ -2039,7 +2127,7 @@
                 <w:noProof/>
                 <w:webHidden/>
               </w:rPr>
-              <w:instrText xml:space="preserve"> PAGEREF _Toc61729116 \h </w:instrText>
+              <w:instrText xml:space="preserve"> PAGEREF _Toc65863771 \h </w:instrText>
             </w:r>
             <w:r>
               <w:rPr>
@@ -2084,13 +2172,13 @@
               <w:lang w:eastAsia="cs-CZ"/>
             </w:rPr>
           </w:pPr>
-          <w:hyperlink w:anchor="_Toc61729117" w:history="1">
+          <w:hyperlink w:anchor="_Toc65863772" w:history="1">
             <w:r>
               <w:rPr>
                 <w:rStyle w:val="Hypertextovodkaz"/>
                 <w:noProof/>
               </w:rPr>
-              <w:t>3.16</w:t>
+              <w:t>4.16</w:t>
             </w:r>
             <w:r>
               <w:rPr>
@@ -2106,7 +2194,7 @@
                 <w:rStyle w:val="Hypertextovodkaz"/>
                 <w:noProof/>
               </w:rPr>
-              <w:t>State Controller</w:t>
+              <w:t>Enemy FSM</w:t>
             </w:r>
             <w:r>
               <w:rPr>
@@ -2127,7 +2215,7 @@
                 <w:noProof/>
                 <w:webHidden/>
               </w:rPr>
-              <w:instrText xml:space="preserve"> PAGEREF _Toc61729117 \h </w:instrText>
+              <w:instrText xml:space="preserve"> PAGEREF _Toc65863772 \h </w:instrText>
             </w:r>
             <w:r>
               <w:rPr>
@@ -2172,13 +2260,13 @@
               <w:lang w:eastAsia="cs-CZ"/>
             </w:rPr>
           </w:pPr>
-          <w:hyperlink w:anchor="_Toc61729118" w:history="1">
+          <w:hyperlink w:anchor="_Toc65863773" w:history="1">
             <w:r>
               <w:rPr>
                 <w:rStyle w:val="Hypertextovodkaz"/>
                 <w:noProof/>
               </w:rPr>
-              <w:t>3.17</w:t>
+              <w:t>4.17</w:t>
             </w:r>
             <w:r>
               <w:rPr>
@@ -2215,7 +2303,7 @@
                 <w:noProof/>
                 <w:webHidden/>
               </w:rPr>
-              <w:instrText xml:space="preserve"> PAGEREF _Toc61729118 \h </w:instrText>
+              <w:instrText xml:space="preserve"> PAGEREF _Toc65863773 \h </w:instrText>
             </w:r>
             <w:r>
               <w:rPr>
@@ -2260,13 +2348,13 @@
               <w:lang w:eastAsia="cs-CZ"/>
             </w:rPr>
           </w:pPr>
-          <w:hyperlink w:anchor="_Toc61729119" w:history="1">
+          <w:hyperlink w:anchor="_Toc65863774" w:history="1">
             <w:r>
               <w:rPr>
                 <w:rStyle w:val="Hypertextovodkaz"/>
                 <w:noProof/>
               </w:rPr>
-              <w:t>3.18</w:t>
+              <w:t>4.18</w:t>
             </w:r>
             <w:r>
               <w:rPr>
@@ -2303,7 +2391,7 @@
                 <w:noProof/>
                 <w:webHidden/>
               </w:rPr>
-              <w:instrText xml:space="preserve"> PAGEREF _Toc61729119 \h </w:instrText>
+              <w:instrText xml:space="preserve"> PAGEREF _Toc65863774 \h </w:instrText>
             </w:r>
             <w:r>
               <w:rPr>
@@ -2323,7 +2411,7 @@
                 <w:noProof/>
                 <w:webHidden/>
               </w:rPr>
-              <w:t>8</w:t>
+              <w:t>9</w:t>
             </w:r>
             <w:r>
               <w:rPr>
@@ -2348,13 +2436,13 @@
               <w:lang w:eastAsia="cs-CZ"/>
             </w:rPr>
           </w:pPr>
-          <w:hyperlink w:anchor="_Toc61729120" w:history="1">
+          <w:hyperlink w:anchor="_Toc65863775" w:history="1">
             <w:r>
               <w:rPr>
                 <w:rStyle w:val="Hypertextovodkaz"/>
                 <w:noProof/>
               </w:rPr>
-              <w:t>3.19</w:t>
+              <w:t>4.19</w:t>
             </w:r>
             <w:r>
               <w:rPr>
@@ -2391,7 +2479,7 @@
                 <w:noProof/>
                 <w:webHidden/>
               </w:rPr>
-              <w:instrText xml:space="preserve"> PAGEREF _Toc61729120 \h </w:instrText>
+              <w:instrText xml:space="preserve"> PAGEREF _Toc65863775 \h </w:instrText>
             </w:r>
             <w:r>
               <w:rPr>
@@ -2411,7 +2499,7 @@
                 <w:noProof/>
                 <w:webHidden/>
               </w:rPr>
-              <w:t>8</w:t>
+              <w:t>9</w:t>
             </w:r>
             <w:r>
               <w:rPr>
@@ -2436,13 +2524,13 @@
               <w:lang w:eastAsia="cs-CZ"/>
             </w:rPr>
           </w:pPr>
-          <w:hyperlink w:anchor="_Toc61729121" w:history="1">
+          <w:hyperlink w:anchor="_Toc65863776" w:history="1">
             <w:r>
               <w:rPr>
                 <w:rStyle w:val="Hypertextovodkaz"/>
                 <w:noProof/>
               </w:rPr>
-              <w:t>4.</w:t>
+              <w:t>5.</w:t>
             </w:r>
             <w:r>
               <w:rPr>
@@ -2479,7 +2567,7 @@
                 <w:noProof/>
                 <w:webHidden/>
               </w:rPr>
-              <w:instrText xml:space="preserve"> PAGEREF _Toc61729121 \h </w:instrText>
+              <w:instrText xml:space="preserve"> PAGEREF _Toc65863776 \h </w:instrText>
             </w:r>
             <w:r>
               <w:rPr>
@@ -2499,7 +2587,7 @@
                 <w:noProof/>
                 <w:webHidden/>
               </w:rPr>
-              <w:t>8</w:t>
+              <w:t>9</w:t>
             </w:r>
             <w:r>
               <w:rPr>
@@ -2524,13 +2612,13 @@
               <w:lang w:eastAsia="cs-CZ"/>
             </w:rPr>
           </w:pPr>
-          <w:hyperlink w:anchor="_Toc61729122" w:history="1">
+          <w:hyperlink w:anchor="_Toc65863777" w:history="1">
             <w:r>
               <w:rPr>
                 <w:rStyle w:val="Hypertextovodkaz"/>
                 <w:noProof/>
               </w:rPr>
-              <w:t>4.1</w:t>
+              <w:t>5.1</w:t>
             </w:r>
             <w:r>
               <w:rPr>
@@ -2567,7 +2655,7 @@
                 <w:noProof/>
                 <w:webHidden/>
               </w:rPr>
-              <w:instrText xml:space="preserve"> PAGEREF _Toc61729122 \h </w:instrText>
+              <w:instrText xml:space="preserve"> PAGEREF _Toc65863777 \h </w:instrText>
             </w:r>
             <w:r>
               <w:rPr>
@@ -2612,13 +2700,13 @@
               <w:lang w:eastAsia="cs-CZ"/>
             </w:rPr>
           </w:pPr>
-          <w:hyperlink w:anchor="_Toc61729123" w:history="1">
+          <w:hyperlink w:anchor="_Toc65863778" w:history="1">
             <w:r>
               <w:rPr>
                 <w:rStyle w:val="Hypertextovodkaz"/>
                 <w:noProof/>
               </w:rPr>
-              <w:t>4.2</w:t>
+              <w:t>5.2</w:t>
             </w:r>
             <w:r>
               <w:rPr>
@@ -2634,7 +2722,7 @@
                 <w:rStyle w:val="Hypertextovodkaz"/>
                 <w:noProof/>
               </w:rPr>
-              <w:t>Hráč</w:t>
+              <w:t>Player</w:t>
             </w:r>
             <w:r>
               <w:rPr>
@@ -2655,7 +2743,7 @@
                 <w:noProof/>
                 <w:webHidden/>
               </w:rPr>
-              <w:instrText xml:space="preserve"> PAGEREF _Toc61729123 \h </w:instrText>
+              <w:instrText xml:space="preserve"> PAGEREF _Toc65863778 \h </w:instrText>
             </w:r>
             <w:r>
               <w:rPr>
@@ -2700,13 +2788,13 @@
               <w:lang w:eastAsia="cs-CZ"/>
             </w:rPr>
           </w:pPr>
-          <w:hyperlink w:anchor="_Toc61729124" w:history="1">
+          <w:hyperlink w:anchor="_Toc65863779" w:history="1">
             <w:r>
               <w:rPr>
                 <w:rStyle w:val="Hypertextovodkaz"/>
                 <w:noProof/>
               </w:rPr>
-              <w:t>4.3</w:t>
+              <w:t>5.3</w:t>
             </w:r>
             <w:r>
               <w:rPr>
@@ -2722,7 +2810,7 @@
                 <w:rStyle w:val="Hypertextovodkaz"/>
                 <w:noProof/>
               </w:rPr>
-              <w:t>Výběr úrovní</w:t>
+              <w:t>Hub</w:t>
             </w:r>
             <w:r>
               <w:rPr>
@@ -2743,7 +2831,7 @@
                 <w:noProof/>
                 <w:webHidden/>
               </w:rPr>
-              <w:instrText xml:space="preserve"> PAGEREF _Toc61729124 \h </w:instrText>
+              <w:instrText xml:space="preserve"> PAGEREF _Toc65863779 \h </w:instrText>
             </w:r>
             <w:r>
               <w:rPr>
@@ -2788,13 +2876,13 @@
               <w:lang w:eastAsia="cs-CZ"/>
             </w:rPr>
           </w:pPr>
-          <w:hyperlink w:anchor="_Toc61729125" w:history="1">
+          <w:hyperlink w:anchor="_Toc65863780" w:history="1">
             <w:r>
               <w:rPr>
                 <w:rStyle w:val="Hypertextovodkaz"/>
                 <w:noProof/>
               </w:rPr>
-              <w:t>4.4</w:t>
+              <w:t>5.4</w:t>
             </w:r>
             <w:r>
               <w:rPr>
@@ -2831,7 +2919,7 @@
                 <w:noProof/>
                 <w:webHidden/>
               </w:rPr>
-              <w:instrText xml:space="preserve"> PAGEREF _Toc61729125 \h </w:instrText>
+              <w:instrText xml:space="preserve"> PAGEREF _Toc65863780 \h </w:instrText>
             </w:r>
             <w:r>
               <w:rPr>
@@ -2876,13 +2964,13 @@
               <w:lang w:eastAsia="cs-CZ"/>
             </w:rPr>
           </w:pPr>
-          <w:hyperlink w:anchor="_Toc61729126" w:history="1">
+          <w:hyperlink w:anchor="_Toc65863781" w:history="1">
             <w:r>
               <w:rPr>
                 <w:rStyle w:val="Hypertextovodkaz"/>
                 <w:noProof/>
               </w:rPr>
-              <w:t>5.</w:t>
+              <w:t>6.</w:t>
             </w:r>
             <w:r>
               <w:rPr>
@@ -2919,7 +3007,7 @@
                 <w:noProof/>
                 <w:webHidden/>
               </w:rPr>
-              <w:instrText xml:space="preserve"> PAGEREF _Toc61729126 \h </w:instrText>
+              <w:instrText xml:space="preserve"> PAGEREF _Toc65863781 \h </w:instrText>
             </w:r>
             <w:r>
               <w:rPr>
@@ -2939,7 +3027,7 @@
                 <w:noProof/>
                 <w:webHidden/>
               </w:rPr>
-              <w:t>9</w:t>
+              <w:t>10</w:t>
             </w:r>
             <w:r>
               <w:rPr>
@@ -2964,13 +3052,13 @@
               <w:lang w:eastAsia="cs-CZ"/>
             </w:rPr>
           </w:pPr>
-          <w:hyperlink w:anchor="_Toc61729127" w:history="1">
+          <w:hyperlink w:anchor="_Toc65863782" w:history="1">
             <w:r>
               <w:rPr>
                 <w:rStyle w:val="Hypertextovodkaz"/>
                 <w:noProof/>
               </w:rPr>
-              <w:t>6.</w:t>
+              <w:t>7.</w:t>
             </w:r>
             <w:r>
               <w:rPr>
@@ -2986,7 +3074,7 @@
                 <w:rStyle w:val="Hypertextovodkaz"/>
                 <w:noProof/>
               </w:rPr>
-              <w:t>Nepřátelé</w:t>
+              <w:t>Inventář</w:t>
             </w:r>
             <w:r>
               <w:rPr>
@@ -3007,7 +3095,7 @@
                 <w:noProof/>
                 <w:webHidden/>
               </w:rPr>
-              <w:instrText xml:space="preserve"> PAGEREF _Toc61729127 \h </w:instrText>
+              <w:instrText xml:space="preserve"> PAGEREF _Toc65863782 \h </w:instrText>
             </w:r>
             <w:r>
               <w:rPr>
@@ -3052,13 +3140,13 @@
               <w:lang w:eastAsia="cs-CZ"/>
             </w:rPr>
           </w:pPr>
-          <w:hyperlink w:anchor="_Toc61729128" w:history="1">
+          <w:hyperlink w:anchor="_Toc65863783" w:history="1">
             <w:r>
               <w:rPr>
                 <w:rStyle w:val="Hypertextovodkaz"/>
                 <w:noProof/>
               </w:rPr>
-              <w:t>7.</w:t>
+              <w:t>8.</w:t>
             </w:r>
             <w:r>
               <w:rPr>
@@ -3074,7 +3162,7 @@
                 <w:rStyle w:val="Hypertextovodkaz"/>
                 <w:noProof/>
               </w:rPr>
-              <w:t>Generace mapy</w:t>
+              <w:t>Nepřátelé</w:t>
             </w:r>
             <w:r>
               <w:rPr>
@@ -3095,7 +3183,7 @@
                 <w:noProof/>
                 <w:webHidden/>
               </w:rPr>
-              <w:instrText xml:space="preserve"> PAGEREF _Toc61729128 \h </w:instrText>
+              <w:instrText xml:space="preserve"> PAGEREF _Toc65863783 \h </w:instrText>
             </w:r>
             <w:r>
               <w:rPr>
@@ -3115,7 +3203,7 @@
                 <w:noProof/>
                 <w:webHidden/>
               </w:rPr>
-              <w:t>10</w:t>
+              <w:t>11</w:t>
             </w:r>
             <w:r>
               <w:rPr>
@@ -3140,13 +3228,13 @@
               <w:lang w:eastAsia="cs-CZ"/>
             </w:rPr>
           </w:pPr>
-          <w:hyperlink w:anchor="_Toc61729129" w:history="1">
+          <w:hyperlink w:anchor="_Toc65863784" w:history="1">
             <w:r>
               <w:rPr>
                 <w:rStyle w:val="Hypertextovodkaz"/>
                 <w:noProof/>
               </w:rPr>
-              <w:t>8.</w:t>
+              <w:t>9.</w:t>
             </w:r>
             <w:r>
               <w:rPr>
@@ -3162,7 +3250,7 @@
                 <w:rStyle w:val="Hypertextovodkaz"/>
                 <w:noProof/>
               </w:rPr>
-              <w:t>Hledání cesty</w:t>
+              <w:t>Generace mapy</w:t>
             </w:r>
             <w:r>
               <w:rPr>
@@ -3183,7 +3271,7 @@
                 <w:noProof/>
                 <w:webHidden/>
               </w:rPr>
-              <w:instrText xml:space="preserve"> PAGEREF _Toc61729129 \h </w:instrText>
+              <w:instrText xml:space="preserve"> PAGEREF _Toc65863784 \h </w:instrText>
             </w:r>
             <w:r>
               <w:rPr>
@@ -3203,95 +3291,7 @@
                 <w:noProof/>
                 <w:webHidden/>
               </w:rPr>
-              <w:t>10</w:t>
-            </w:r>
-            <w:r>
-              <w:rPr>
-                <w:noProof/>
-                <w:webHidden/>
-              </w:rPr>
-              <w:fldChar w:fldCharType="end"/>
-            </w:r>
-          </w:hyperlink>
-        </w:p>
-        <w:p>
-          <w:pPr>
-            <w:pStyle w:val="Obsah1"/>
-            <w:tabs>
-              <w:tab w:val="left" w:pos="440"/>
-              <w:tab w:val="right" w:leader="dot" w:pos="8777"/>
-            </w:tabs>
-            <w:rPr>
-              <w:rFonts w:asciiTheme="minorHAnsi" w:eastAsiaTheme="minorEastAsia" w:hAnsiTheme="minorHAnsi"/>
-              <w:noProof/>
-              <w:sz w:val="22"/>
-              <w:lang w:eastAsia="cs-CZ"/>
-            </w:rPr>
-          </w:pPr>
-          <w:hyperlink w:anchor="_Toc61729130" w:history="1">
-            <w:r>
-              <w:rPr>
-                <w:rStyle w:val="Hypertextovodkaz"/>
-                <w:noProof/>
-              </w:rPr>
-              <w:t>9.</w:t>
-            </w:r>
-            <w:r>
-              <w:rPr>
-                <w:rFonts w:asciiTheme="minorHAnsi" w:eastAsiaTheme="minorEastAsia" w:hAnsiTheme="minorHAnsi"/>
-                <w:noProof/>
-                <w:sz w:val="22"/>
-                <w:lang w:eastAsia="cs-CZ"/>
-              </w:rPr>
-              <w:tab/>
-            </w:r>
-            <w:r>
-              <w:rPr>
-                <w:rStyle w:val="Hypertextovodkaz"/>
-                <w:noProof/>
-              </w:rPr>
-              <w:t>Prostředí</w:t>
-            </w:r>
-            <w:r>
-              <w:rPr>
-                <w:noProof/>
-                <w:webHidden/>
-              </w:rPr>
-              <w:tab/>
-            </w:r>
-            <w:r>
-              <w:rPr>
-                <w:noProof/>
-                <w:webHidden/>
-              </w:rPr>
-              <w:fldChar w:fldCharType="begin"/>
-            </w:r>
-            <w:r>
-              <w:rPr>
-                <w:noProof/>
-                <w:webHidden/>
-              </w:rPr>
-              <w:instrText xml:space="preserve"> PAGEREF _Toc61729130 \h </w:instrText>
-            </w:r>
-            <w:r>
-              <w:rPr>
-                <w:noProof/>
-                <w:webHidden/>
-              </w:rPr>
-            </w:r>
-            <w:r>
-              <w:rPr>
-                <w:noProof/>
-                <w:webHidden/>
-              </w:rPr>
-              <w:fldChar w:fldCharType="separate"/>
-            </w:r>
-            <w:r>
-              <w:rPr>
-                <w:noProof/>
-                <w:webHidden/>
-              </w:rPr>
-              <w:t>11</w:t>
+              <w:t>12</w:t>
             </w:r>
             <w:r>
               <w:rPr>
@@ -3316,7 +3316,7 @@
               <w:lang w:eastAsia="cs-CZ"/>
             </w:rPr>
           </w:pPr>
-          <w:hyperlink w:anchor="_Toc61729131" w:history="1">
+          <w:hyperlink w:anchor="_Toc65863785" w:history="1">
             <w:r>
               <w:rPr>
                 <w:rStyle w:val="Hypertextovodkaz"/>
@@ -3338,7 +3338,7 @@
                 <w:rStyle w:val="Hypertextovodkaz"/>
                 <w:noProof/>
               </w:rPr>
-              <w:t>Použité knihovny</w:t>
+              <w:t>Hledání cesty</w:t>
             </w:r>
             <w:r>
               <w:rPr>
@@ -3359,7 +3359,7 @@
                 <w:noProof/>
                 <w:webHidden/>
               </w:rPr>
-              <w:instrText xml:space="preserve"> PAGEREF _Toc61729131 \h </w:instrText>
+              <w:instrText xml:space="preserve"> PAGEREF _Toc65863785 \h </w:instrText>
             </w:r>
             <w:r>
               <w:rPr>
@@ -3379,7 +3379,7 @@
                 <w:noProof/>
                 <w:webHidden/>
               </w:rPr>
-              <w:t>11</w:t>
+              <w:t>13</w:t>
             </w:r>
             <w:r>
               <w:rPr>
@@ -3404,7 +3404,7 @@
               <w:lang w:eastAsia="cs-CZ"/>
             </w:rPr>
           </w:pPr>
-          <w:hyperlink w:anchor="_Toc61729132" w:history="1">
+          <w:hyperlink w:anchor="_Toc65863786" w:history="1">
             <w:r>
               <w:rPr>
                 <w:rStyle w:val="Hypertextovodkaz"/>
@@ -3426,7 +3426,7 @@
                 <w:rStyle w:val="Hypertextovodkaz"/>
                 <w:noProof/>
               </w:rPr>
-              <w:t>Testování</w:t>
+              <w:t>Modely</w:t>
             </w:r>
             <w:r>
               <w:rPr>
@@ -3447,7 +3447,7 @@
                 <w:noProof/>
                 <w:webHidden/>
               </w:rPr>
-              <w:instrText xml:space="preserve"> PAGEREF _Toc61729132 \h </w:instrText>
+              <w:instrText xml:space="preserve"> PAGEREF _Toc65863786 \h </w:instrText>
             </w:r>
             <w:r>
               <w:rPr>
@@ -3467,7 +3467,7 @@
                 <w:noProof/>
                 <w:webHidden/>
               </w:rPr>
-              <w:t>11</w:t>
+              <w:t>14</w:t>
             </w:r>
             <w:r>
               <w:rPr>
@@ -3492,7 +3492,7 @@
               <w:lang w:eastAsia="cs-CZ"/>
             </w:rPr>
           </w:pPr>
-          <w:hyperlink w:anchor="_Toc61729133" w:history="1">
+          <w:hyperlink w:anchor="_Toc65863787" w:history="1">
             <w:r>
               <w:rPr>
                 <w:rStyle w:val="Hypertextovodkaz"/>
@@ -3514,7 +3514,7 @@
                 <w:rStyle w:val="Hypertextovodkaz"/>
                 <w:noProof/>
               </w:rPr>
-              <w:t>Závěr</w:t>
+              <w:t>Prostředí</w:t>
             </w:r>
             <w:r>
               <w:rPr>
@@ -3535,7 +3535,7 @@
                 <w:noProof/>
                 <w:webHidden/>
               </w:rPr>
-              <w:instrText xml:space="preserve"> PAGEREF _Toc61729133 \h </w:instrText>
+              <w:instrText xml:space="preserve"> PAGEREF _Toc65863787 \h </w:instrText>
             </w:r>
             <w:r>
               <w:rPr>
@@ -3555,7 +3555,7 @@
                 <w:noProof/>
                 <w:webHidden/>
               </w:rPr>
-              <w:t>12</w:t>
+              <w:t>15</w:t>
             </w:r>
             <w:r>
               <w:rPr>
@@ -3580,7 +3580,7 @@
               <w:lang w:eastAsia="cs-CZ"/>
             </w:rPr>
           </w:pPr>
-          <w:hyperlink w:anchor="_Toc61729134" w:history="1">
+          <w:hyperlink w:anchor="_Toc65863788" w:history="1">
             <w:r>
               <w:rPr>
                 <w:rStyle w:val="Hypertextovodkaz"/>
@@ -3602,7 +3602,7 @@
                 <w:rStyle w:val="Hypertextovodkaz"/>
                 <w:noProof/>
               </w:rPr>
-              <w:t>Seznam obrázků:</w:t>
+              <w:t>Testování</w:t>
             </w:r>
             <w:r>
               <w:rPr>
@@ -3623,7 +3623,7 @@
                 <w:noProof/>
                 <w:webHidden/>
               </w:rPr>
-              <w:instrText xml:space="preserve"> PAGEREF _Toc61729134 \h </w:instrText>
+              <w:instrText xml:space="preserve"> PAGEREF _Toc65863788 \h </w:instrText>
             </w:r>
             <w:r>
               <w:rPr>
@@ -3643,7 +3643,7 @@
                 <w:noProof/>
                 <w:webHidden/>
               </w:rPr>
-              <w:t>12</w:t>
+              <w:t>15</w:t>
             </w:r>
             <w:r>
               <w:rPr>
@@ -3668,7 +3668,7 @@
               <w:lang w:eastAsia="cs-CZ"/>
             </w:rPr>
           </w:pPr>
-          <w:hyperlink w:anchor="_Toc61729135" w:history="1">
+          <w:hyperlink w:anchor="_Toc65863789" w:history="1">
             <w:r>
               <w:rPr>
                 <w:rStyle w:val="Hypertextovodkaz"/>
@@ -3690,6 +3690,270 @@
                 <w:rStyle w:val="Hypertextovodkaz"/>
                 <w:noProof/>
               </w:rPr>
+              <w:t>Instalace</w:t>
+            </w:r>
+            <w:r>
+              <w:rPr>
+                <w:noProof/>
+                <w:webHidden/>
+              </w:rPr>
+              <w:tab/>
+            </w:r>
+            <w:r>
+              <w:rPr>
+                <w:noProof/>
+                <w:webHidden/>
+              </w:rPr>
+              <w:fldChar w:fldCharType="begin"/>
+            </w:r>
+            <w:r>
+              <w:rPr>
+                <w:noProof/>
+                <w:webHidden/>
+              </w:rPr>
+              <w:instrText xml:space="preserve"> PAGEREF _Toc65863789 \h </w:instrText>
+            </w:r>
+            <w:r>
+              <w:rPr>
+                <w:noProof/>
+                <w:webHidden/>
+              </w:rPr>
+            </w:r>
+            <w:r>
+              <w:rPr>
+                <w:noProof/>
+                <w:webHidden/>
+              </w:rPr>
+              <w:fldChar w:fldCharType="separate"/>
+            </w:r>
+            <w:r>
+              <w:rPr>
+                <w:noProof/>
+                <w:webHidden/>
+              </w:rPr>
+              <w:t>15</w:t>
+            </w:r>
+            <w:r>
+              <w:rPr>
+                <w:noProof/>
+                <w:webHidden/>
+              </w:rPr>
+              <w:fldChar w:fldCharType="end"/>
+            </w:r>
+          </w:hyperlink>
+        </w:p>
+        <w:p>
+          <w:pPr>
+            <w:pStyle w:val="Obsah1"/>
+            <w:tabs>
+              <w:tab w:val="left" w:pos="660"/>
+              <w:tab w:val="right" w:leader="dot" w:pos="8777"/>
+            </w:tabs>
+            <w:rPr>
+              <w:rFonts w:asciiTheme="minorHAnsi" w:eastAsiaTheme="minorEastAsia" w:hAnsiTheme="minorHAnsi"/>
+              <w:noProof/>
+              <w:sz w:val="22"/>
+              <w:lang w:eastAsia="cs-CZ"/>
+            </w:rPr>
+          </w:pPr>
+          <w:hyperlink w:anchor="_Toc65863790" w:history="1">
+            <w:r>
+              <w:rPr>
+                <w:rStyle w:val="Hypertextovodkaz"/>
+                <w:noProof/>
+              </w:rPr>
+              <w:t>15.</w:t>
+            </w:r>
+            <w:r>
+              <w:rPr>
+                <w:rFonts w:asciiTheme="minorHAnsi" w:eastAsiaTheme="minorEastAsia" w:hAnsiTheme="minorHAnsi"/>
+                <w:noProof/>
+                <w:sz w:val="22"/>
+                <w:lang w:eastAsia="cs-CZ"/>
+              </w:rPr>
+              <w:tab/>
+            </w:r>
+            <w:r>
+              <w:rPr>
+                <w:rStyle w:val="Hypertextovodkaz"/>
+                <w:noProof/>
+              </w:rPr>
+              <w:t>Závěr</w:t>
+            </w:r>
+            <w:r>
+              <w:rPr>
+                <w:noProof/>
+                <w:webHidden/>
+              </w:rPr>
+              <w:tab/>
+            </w:r>
+            <w:r>
+              <w:rPr>
+                <w:noProof/>
+                <w:webHidden/>
+              </w:rPr>
+              <w:fldChar w:fldCharType="begin"/>
+            </w:r>
+            <w:r>
+              <w:rPr>
+                <w:noProof/>
+                <w:webHidden/>
+              </w:rPr>
+              <w:instrText xml:space="preserve"> PAGEREF _Toc65863790 \h </w:instrText>
+            </w:r>
+            <w:r>
+              <w:rPr>
+                <w:noProof/>
+                <w:webHidden/>
+              </w:rPr>
+            </w:r>
+            <w:r>
+              <w:rPr>
+                <w:noProof/>
+                <w:webHidden/>
+              </w:rPr>
+              <w:fldChar w:fldCharType="separate"/>
+            </w:r>
+            <w:r>
+              <w:rPr>
+                <w:noProof/>
+                <w:webHidden/>
+              </w:rPr>
+              <w:t>15</w:t>
+            </w:r>
+            <w:r>
+              <w:rPr>
+                <w:noProof/>
+                <w:webHidden/>
+              </w:rPr>
+              <w:fldChar w:fldCharType="end"/>
+            </w:r>
+          </w:hyperlink>
+        </w:p>
+        <w:p>
+          <w:pPr>
+            <w:pStyle w:val="Obsah1"/>
+            <w:tabs>
+              <w:tab w:val="left" w:pos="660"/>
+              <w:tab w:val="right" w:leader="dot" w:pos="8777"/>
+            </w:tabs>
+            <w:rPr>
+              <w:rFonts w:asciiTheme="minorHAnsi" w:eastAsiaTheme="minorEastAsia" w:hAnsiTheme="minorHAnsi"/>
+              <w:noProof/>
+              <w:sz w:val="22"/>
+              <w:lang w:eastAsia="cs-CZ"/>
+            </w:rPr>
+          </w:pPr>
+          <w:hyperlink w:anchor="_Toc65863791" w:history="1">
+            <w:r>
+              <w:rPr>
+                <w:rStyle w:val="Hypertextovodkaz"/>
+                <w:noProof/>
+              </w:rPr>
+              <w:t>16.</w:t>
+            </w:r>
+            <w:r>
+              <w:rPr>
+                <w:rFonts w:asciiTheme="minorHAnsi" w:eastAsiaTheme="minorEastAsia" w:hAnsiTheme="minorHAnsi"/>
+                <w:noProof/>
+                <w:sz w:val="22"/>
+                <w:lang w:eastAsia="cs-CZ"/>
+              </w:rPr>
+              <w:tab/>
+            </w:r>
+            <w:r>
+              <w:rPr>
+                <w:rStyle w:val="Hypertextovodkaz"/>
+                <w:noProof/>
+              </w:rPr>
+              <w:t>Seznam obrázků:</w:t>
+            </w:r>
+            <w:r>
+              <w:rPr>
+                <w:noProof/>
+                <w:webHidden/>
+              </w:rPr>
+              <w:tab/>
+            </w:r>
+            <w:r>
+              <w:rPr>
+                <w:noProof/>
+                <w:webHidden/>
+              </w:rPr>
+              <w:fldChar w:fldCharType="begin"/>
+            </w:r>
+            <w:r>
+              <w:rPr>
+                <w:noProof/>
+                <w:webHidden/>
+              </w:rPr>
+              <w:instrText xml:space="preserve"> PAGEREF _Toc65863791 \h </w:instrText>
+            </w:r>
+            <w:r>
+              <w:rPr>
+                <w:noProof/>
+                <w:webHidden/>
+              </w:rPr>
+            </w:r>
+            <w:r>
+              <w:rPr>
+                <w:noProof/>
+                <w:webHidden/>
+              </w:rPr>
+              <w:fldChar w:fldCharType="separate"/>
+            </w:r>
+            <w:r>
+              <w:rPr>
+                <w:noProof/>
+                <w:webHidden/>
+              </w:rPr>
+              <w:t>15</w:t>
+            </w:r>
+            <w:r>
+              <w:rPr>
+                <w:noProof/>
+                <w:webHidden/>
+              </w:rPr>
+              <w:fldChar w:fldCharType="end"/>
+            </w:r>
+          </w:hyperlink>
+        </w:p>
+        <w:p>
+          <w:pPr>
+            <w:pStyle w:val="Obsah1"/>
+            <w:tabs>
+              <w:tab w:val="left" w:pos="660"/>
+              <w:tab w:val="right" w:leader="dot" w:pos="8777"/>
+            </w:tabs>
+            <w:rPr>
+              <w:rFonts w:asciiTheme="minorHAnsi" w:eastAsiaTheme="minorEastAsia" w:hAnsiTheme="minorHAnsi"/>
+              <w:noProof/>
+              <w:sz w:val="22"/>
+              <w:lang w:eastAsia="cs-CZ"/>
+            </w:rPr>
+          </w:pPr>
+          <w:hyperlink w:anchor="_Toc65863792" w:history="1">
+            <w:r>
+              <w:rPr>
+                <w:rStyle w:val="Hypertextovodkaz"/>
+                <w:noProof/>
+              </w:rPr>
+              <w:t>17.</w:t>
+            </w:r>
+            <w:r>
+              <w:rPr>
+                <w:rFonts w:asciiTheme="minorHAnsi" w:eastAsiaTheme="minorEastAsia" w:hAnsiTheme="minorHAnsi"/>
+                <w:noProof/>
+                <w:sz w:val="22"/>
+                <w:lang w:eastAsia="cs-CZ"/>
+              </w:rPr>
+              <w:tab/>
+            </w:r>
+            <w:r>
+              <w:rPr>
+                <w:rStyle w:val="Hypertextovodkaz"/>
+                <w:noProof/>
+              </w:rPr>
               <w:t>Zdroje</w:t>
             </w:r>
             <w:r>
@@ -3711,7 +3975,7 @@
                 <w:noProof/>
                 <w:webHidden/>
               </w:rPr>
-              <w:instrText xml:space="preserve"> PAGEREF _Toc61729135 \h </w:instrText>
+              <w:instrText xml:space="preserve"> PAGEREF _Toc65863792 \h </w:instrText>
             </w:r>
             <w:r>
               <w:rPr>
@@ -3731,7 +3995,7 @@
                 <w:noProof/>
                 <w:webHidden/>
               </w:rPr>
-              <w:t>12</w:t>
+              <w:t>16</w:t>
             </w:r>
             <w:r>
               <w:rPr>
@@ -3776,7 +4040,7 @@
       <w:pPr>
         <w:pStyle w:val="Nadpisak1"/>
       </w:pPr>
-      <w:bookmarkStart w:id="6" w:name="_Toc61729099"/>
+      <w:bookmarkStart w:id="6" w:name="_Toc65863753"/>
       <w:r>
         <w:t>Úvod</w:t>
       </w:r>
@@ -3832,12 +4096,14 @@
       <w:pPr>
         <w:pStyle w:val="Nadpisak1"/>
       </w:pPr>
+      <w:bookmarkStart w:id="7" w:name="_Toc65863754"/>
       <w:r>
         <w:t>Vlastnosti</w:t>
       </w:r>
       <w:r>
         <w:t xml:space="preserve"> Unity</w:t>
       </w:r>
+      <w:bookmarkEnd w:id="7"/>
     </w:p>
     <w:p>
       <w:r>
@@ -3927,11 +4193,11 @@
       <w:pPr>
         <w:pStyle w:val="Nadpisak1"/>
       </w:pPr>
-      <w:bookmarkStart w:id="7" w:name="_Toc61729100"/>
+      <w:bookmarkStart w:id="8" w:name="_Toc65863755"/>
       <w:r>
         <w:t>Struktura projektu</w:t>
       </w:r>
-      <w:bookmarkEnd w:id="7"/>
+      <w:bookmarkEnd w:id="8"/>
     </w:p>
     <w:p>
       <w:r>
@@ -3955,11 +4221,17 @@
         <w:t>, a proto popíšu pouze strukturu v ní.</w:t>
       </w:r>
       <w:r>
-        <w:t xml:space="preserve"> Soubory s </w:t>
+        <w:t xml:space="preserve"> Soubory s</w:t>
+      </w:r>
+      <w:r>
+        <w:t xml:space="preserve"> příponou </w:t>
       </w:r>
       <w:proofErr w:type="gramStart"/>
       <w:r>
-        <w:t>koncovkou .meta</w:t>
+        <w:t>souboru</w:t>
+      </w:r>
+      <w:r>
+        <w:t xml:space="preserve"> .meta</w:t>
       </w:r>
       <w:proofErr w:type="gramEnd"/>
       <w:r>
@@ -4043,7 +4315,6 @@
           <w:id w:val="-957026514"/>
           <w:citation/>
         </w:sdtPr>
-        <w:sdtEndPr/>
         <w:sdtContent>
           <w:r>
             <w:fldChar w:fldCharType="begin"/>
@@ -4318,9 +4589,11 @@
       <w:pPr>
         <w:pStyle w:val="Nadpisak1"/>
       </w:pPr>
+      <w:bookmarkStart w:id="9" w:name="_Toc65863756"/>
       <w:r>
         <w:t>Přehled skriptů</w:t>
       </w:r>
+      <w:bookmarkEnd w:id="9"/>
     </w:p>
     <w:p>
       <w:r>
@@ -4337,11 +4610,11 @@
       <w:pPr>
         <w:pStyle w:val="Nadpisak2"/>
       </w:pPr>
-      <w:bookmarkStart w:id="8" w:name="_Toc61729102"/>
+      <w:bookmarkStart w:id="10" w:name="_Toc65863757"/>
       <w:r>
         <w:t>Game manager</w:t>
       </w:r>
-      <w:bookmarkEnd w:id="8"/>
+      <w:bookmarkEnd w:id="10"/>
     </w:p>
     <w:p>
       <w:r>
@@ -4363,11 +4636,11 @@
       <w:pPr>
         <w:pStyle w:val="Nadpisak2"/>
       </w:pPr>
-      <w:bookmarkStart w:id="9" w:name="_Toc61729103"/>
+      <w:bookmarkStart w:id="11" w:name="_Toc65863758"/>
       <w:r>
         <w:t>Menu manager</w:t>
       </w:r>
-      <w:bookmarkEnd w:id="9"/>
+      <w:bookmarkEnd w:id="11"/>
     </w:p>
     <w:p>
       <w:r>
@@ -4381,11 +4654,11 @@
       <w:pPr>
         <w:pStyle w:val="Nadpisak2"/>
       </w:pPr>
-      <w:bookmarkStart w:id="10" w:name="_Toc61729104"/>
+      <w:bookmarkStart w:id="12" w:name="_Toc65863759"/>
       <w:r>
         <w:t>Hub manager</w:t>
       </w:r>
-      <w:bookmarkEnd w:id="10"/>
+      <w:bookmarkEnd w:id="12"/>
     </w:p>
     <w:p>
       <w:r>
@@ -4402,11 +4675,11 @@
       <w:pPr>
         <w:pStyle w:val="Nadpisak2"/>
       </w:pPr>
-      <w:bookmarkStart w:id="11" w:name="_Toc61729105"/>
+      <w:bookmarkStart w:id="13" w:name="_Toc65863760"/>
       <w:r>
         <w:t>Maze manager</w:t>
       </w:r>
-      <w:bookmarkEnd w:id="11"/>
+      <w:bookmarkEnd w:id="13"/>
     </w:p>
     <w:p>
       <w:r>
@@ -4420,7 +4693,7 @@
       <w:pPr>
         <w:pStyle w:val="Nadpisak2"/>
       </w:pPr>
-      <w:bookmarkStart w:id="12" w:name="_Toc61729106"/>
+      <w:bookmarkStart w:id="14" w:name="_Toc65863761"/>
       <w:r>
         <w:t xml:space="preserve">Game </w:t>
       </w:r>
@@ -4428,7 +4701,7 @@
       <w:r>
         <w:t>physics</w:t>
       </w:r>
-      <w:bookmarkEnd w:id="12"/>
+      <w:bookmarkEnd w:id="14"/>
       <w:proofErr w:type="spellEnd"/>
     </w:p>
     <w:p>
@@ -4440,11 +4713,11 @@
       <w:pPr>
         <w:pStyle w:val="Nadpisak2"/>
       </w:pPr>
-      <w:bookmarkStart w:id="13" w:name="_Toc61729107"/>
+      <w:bookmarkStart w:id="15" w:name="_Toc65863762"/>
       <w:r>
         <w:t>Input manager</w:t>
       </w:r>
-      <w:bookmarkEnd w:id="13"/>
+      <w:bookmarkEnd w:id="15"/>
     </w:p>
     <w:p>
       <w:r>
@@ -4458,7 +4731,7 @@
       <w:pPr>
         <w:pStyle w:val="Nadpisak2"/>
       </w:pPr>
-      <w:bookmarkStart w:id="14" w:name="_Toc61729108"/>
+      <w:bookmarkStart w:id="16" w:name="_Toc65863763"/>
       <w:proofErr w:type="spellStart"/>
       <w:r>
         <w:t>Player</w:t>
@@ -4471,7 +4744,7 @@
       <w:r>
         <w:t>controller</w:t>
       </w:r>
-      <w:bookmarkEnd w:id="14"/>
+      <w:bookmarkEnd w:id="16"/>
       <w:proofErr w:type="spellEnd"/>
     </w:p>
     <w:p>
@@ -4527,7 +4800,7 @@
       <w:pPr>
         <w:pStyle w:val="Nadpisak2"/>
       </w:pPr>
-      <w:bookmarkStart w:id="15" w:name="_Toc61729109"/>
+      <w:bookmarkStart w:id="17" w:name="_Toc65863764"/>
       <w:proofErr w:type="spellStart"/>
       <w:r>
         <w:lastRenderedPageBreak/>
@@ -4544,7 +4817,7 @@
       <w:r>
         <w:t>ontroller</w:t>
       </w:r>
-      <w:bookmarkEnd w:id="15"/>
+      <w:bookmarkEnd w:id="17"/>
       <w:proofErr w:type="spellEnd"/>
     </w:p>
     <w:p>
@@ -4633,7 +4906,7 @@
       <w:pPr>
         <w:pStyle w:val="Nadpisak2"/>
       </w:pPr>
-      <w:bookmarkStart w:id="16" w:name="_Toc61729110"/>
+      <w:bookmarkStart w:id="18" w:name="_Toc65863765"/>
       <w:r>
         <w:t xml:space="preserve">Maze </w:t>
       </w:r>
@@ -4644,7 +4917,7 @@
       <w:r>
         <w:t>enerator</w:t>
       </w:r>
-      <w:bookmarkEnd w:id="16"/>
+      <w:bookmarkEnd w:id="18"/>
       <w:proofErr w:type="spellEnd"/>
     </w:p>
     <w:p>
@@ -4665,7 +4938,7 @@
       <w:pPr>
         <w:pStyle w:val="Nadpisak2"/>
       </w:pPr>
-      <w:bookmarkStart w:id="17" w:name="_Toc61729111"/>
+      <w:bookmarkStart w:id="19" w:name="_Toc65863766"/>
       <w:r>
         <w:t xml:space="preserve">Cell </w:t>
       </w:r>
@@ -4676,7 +4949,7 @@
       <w:r>
         <w:t>enerator</w:t>
       </w:r>
-      <w:bookmarkEnd w:id="17"/>
+      <w:bookmarkEnd w:id="19"/>
       <w:proofErr w:type="spellEnd"/>
     </w:p>
     <w:p>
@@ -4694,7 +4967,7 @@
       <w:pPr>
         <w:pStyle w:val="Nadpisak2"/>
       </w:pPr>
-      <w:bookmarkStart w:id="18" w:name="_Toc61729112"/>
+      <w:bookmarkStart w:id="20" w:name="_Toc65863767"/>
       <w:proofErr w:type="spellStart"/>
       <w:r>
         <w:t>Subcell</w:t>
@@ -4710,7 +4983,7 @@
       <w:r>
         <w:t>enerator</w:t>
       </w:r>
-      <w:bookmarkEnd w:id="18"/>
+      <w:bookmarkEnd w:id="20"/>
       <w:proofErr w:type="spellEnd"/>
     </w:p>
     <w:p>
@@ -4722,7 +4995,7 @@
       <w:pPr>
         <w:pStyle w:val="Nadpisak2"/>
       </w:pPr>
-      <w:bookmarkStart w:id="19" w:name="_Toc61729113"/>
+      <w:bookmarkStart w:id="21" w:name="_Toc65863768"/>
       <w:proofErr w:type="spellStart"/>
       <w:r>
         <w:t>Pathfinding</w:t>
@@ -4744,7 +5017,7 @@
       <w:r>
         <w:t>enerator</w:t>
       </w:r>
-      <w:bookmarkEnd w:id="19"/>
+      <w:bookmarkEnd w:id="21"/>
       <w:proofErr w:type="spellEnd"/>
     </w:p>
     <w:p>
@@ -4762,7 +5035,7 @@
       <w:pPr>
         <w:pStyle w:val="Nadpisak2"/>
       </w:pPr>
-      <w:bookmarkStart w:id="20" w:name="_Toc61729114"/>
+      <w:bookmarkStart w:id="22" w:name="_Toc65863769"/>
       <w:r>
         <w:t xml:space="preserve">Tile </w:t>
       </w:r>
@@ -4773,7 +5046,7 @@
       <w:r>
         <w:t>enerator</w:t>
       </w:r>
-      <w:bookmarkEnd w:id="20"/>
+      <w:bookmarkEnd w:id="22"/>
       <w:proofErr w:type="spellEnd"/>
     </w:p>
     <w:p>
@@ -4785,12 +5058,12 @@
       <w:pPr>
         <w:pStyle w:val="Nadpisak2"/>
       </w:pPr>
-      <w:bookmarkStart w:id="21" w:name="_Toc61729115"/>
+      <w:bookmarkStart w:id="23" w:name="_Toc65863770"/>
       <w:proofErr w:type="spellStart"/>
       <w:r>
         <w:t>Spawner</w:t>
       </w:r>
-      <w:bookmarkEnd w:id="21"/>
+      <w:bookmarkEnd w:id="23"/>
       <w:proofErr w:type="spellEnd"/>
     </w:p>
     <w:p>
@@ -4802,7 +5075,7 @@
       <w:pPr>
         <w:pStyle w:val="Nadpisak2"/>
       </w:pPr>
-      <w:bookmarkStart w:id="22" w:name="_Toc61729116"/>
+      <w:bookmarkStart w:id="24" w:name="_Toc65863771"/>
       <w:proofErr w:type="spellStart"/>
       <w:r>
         <w:t>Enemy</w:t>
@@ -4818,7 +5091,7 @@
       <w:r>
         <w:t>ontroller</w:t>
       </w:r>
-      <w:bookmarkEnd w:id="22"/>
+      <w:bookmarkEnd w:id="24"/>
       <w:proofErr w:type="spellEnd"/>
     </w:p>
     <w:p>
@@ -4839,6 +5112,7 @@
       <w:pPr>
         <w:pStyle w:val="Nadpisak2"/>
       </w:pPr>
+      <w:bookmarkStart w:id="25" w:name="_Toc65863772"/>
       <w:proofErr w:type="spellStart"/>
       <w:r>
         <w:t>Enemy</w:t>
@@ -4847,6 +5121,7 @@
       <w:r>
         <w:t xml:space="preserve"> FSM</w:t>
       </w:r>
+      <w:bookmarkEnd w:id="25"/>
     </w:p>
     <w:p>
       <w:r>
@@ -4857,11 +5132,11 @@
       <w:pPr>
         <w:pStyle w:val="Nadpisak2"/>
       </w:pPr>
-      <w:bookmarkStart w:id="23" w:name="_Toc61729118"/>
+      <w:bookmarkStart w:id="26" w:name="_Toc65863773"/>
       <w:r>
         <w:t>Boss</w:t>
       </w:r>
-      <w:bookmarkEnd w:id="23"/>
+      <w:bookmarkEnd w:id="26"/>
     </w:p>
     <w:p>
       <w:r>
@@ -4893,13 +5168,13 @@
       <w:pPr>
         <w:pStyle w:val="Nadpisak2"/>
       </w:pPr>
-      <w:bookmarkStart w:id="24" w:name="_Toc61729119"/>
+      <w:bookmarkStart w:id="27" w:name="_Toc65863774"/>
       <w:proofErr w:type="spellStart"/>
       <w:r>
         <w:lastRenderedPageBreak/>
         <w:t>Pathfinding</w:t>
       </w:r>
-      <w:bookmarkEnd w:id="24"/>
+      <w:bookmarkEnd w:id="27"/>
       <w:proofErr w:type="spellEnd"/>
     </w:p>
     <w:p>
@@ -4917,7 +5192,7 @@
       <w:pPr>
         <w:pStyle w:val="Nadpisak2"/>
       </w:pPr>
-      <w:bookmarkStart w:id="25" w:name="_Toc61729120"/>
+      <w:bookmarkStart w:id="28" w:name="_Toc65863775"/>
       <w:r>
         <w:t xml:space="preserve">Game </w:t>
       </w:r>
@@ -4925,7 +5200,7 @@
       <w:r>
         <w:t>Physics</w:t>
       </w:r>
-      <w:bookmarkEnd w:id="25"/>
+      <w:bookmarkEnd w:id="28"/>
       <w:proofErr w:type="spellEnd"/>
     </w:p>
     <w:p>
@@ -4940,11 +5215,11 @@
       <w:pPr>
         <w:pStyle w:val="Nadpisak1"/>
       </w:pPr>
-      <w:bookmarkStart w:id="26" w:name="_Toc61729121"/>
+      <w:bookmarkStart w:id="29" w:name="_Toc65863776"/>
       <w:r>
         <w:t>Scény</w:t>
       </w:r>
-      <w:bookmarkEnd w:id="26"/>
+      <w:bookmarkEnd w:id="29"/>
     </w:p>
     <w:p>
       <w:r>
@@ -4958,11 +5233,11 @@
       <w:pPr>
         <w:pStyle w:val="Nadpisak2"/>
       </w:pPr>
-      <w:bookmarkStart w:id="27" w:name="_Toc61729122"/>
+      <w:bookmarkStart w:id="30" w:name="_Toc65863777"/>
       <w:r>
         <w:t>Menu</w:t>
       </w:r>
-      <w:bookmarkEnd w:id="27"/>
+      <w:bookmarkEnd w:id="30"/>
     </w:p>
     <w:p>
       <w:r>
@@ -5003,10 +5278,12 @@
       <w:pPr>
         <w:pStyle w:val="Nadpisak2"/>
       </w:pPr>
+      <w:bookmarkStart w:id="31" w:name="_Toc65863778"/>
       <w:proofErr w:type="spellStart"/>
       <w:r>
         <w:t>Player</w:t>
       </w:r>
+      <w:bookmarkEnd w:id="31"/>
       <w:proofErr w:type="spellEnd"/>
     </w:p>
     <w:p>
@@ -5021,9 +5298,11 @@
       <w:pPr>
         <w:pStyle w:val="Nadpisak2"/>
       </w:pPr>
+      <w:bookmarkStart w:id="32" w:name="_Toc65863779"/>
       <w:r>
         <w:t>Hub</w:t>
       </w:r>
+      <w:bookmarkEnd w:id="32"/>
     </w:p>
     <w:p>
       <w:r>
@@ -5051,11 +5330,11 @@
       <w:pPr>
         <w:pStyle w:val="Nadpisak2"/>
       </w:pPr>
-      <w:bookmarkStart w:id="28" w:name="_Toc61729125"/>
+      <w:bookmarkStart w:id="33" w:name="_Toc65863780"/>
       <w:r>
         <w:t>Mapa</w:t>
       </w:r>
-      <w:bookmarkEnd w:id="28"/>
+      <w:bookmarkEnd w:id="33"/>
     </w:p>
     <w:p>
       <w:r>
@@ -5066,12 +5345,12 @@
       <w:pPr>
         <w:pStyle w:val="Nadpisak1"/>
       </w:pPr>
-      <w:bookmarkStart w:id="29" w:name="_Toc61729126"/>
+      <w:bookmarkStart w:id="34" w:name="_Toc65863781"/>
       <w:r>
         <w:lastRenderedPageBreak/>
         <w:t>Hráč</w:t>
       </w:r>
-      <w:bookmarkEnd w:id="29"/>
+      <w:bookmarkEnd w:id="34"/>
     </w:p>
     <w:p>
       <w:r>
@@ -5285,7 +5564,7 @@
       <w:pPr>
         <w:pStyle w:val="Titulek"/>
       </w:pPr>
-      <w:bookmarkStart w:id="30" w:name="_Toc62410524"/>
+      <w:bookmarkStart w:id="35" w:name="_Toc62410524"/>
       <w:r>
         <w:t xml:space="preserve">Obrázek </w:t>
       </w:r>
@@ -5300,15 +5579,17 @@
       <w:r>
         <w:t xml:space="preserve"> - Postava ovládaná hráčem</w:t>
       </w:r>
-      <w:bookmarkEnd w:id="30"/>
+      <w:bookmarkEnd w:id="35"/>
     </w:p>
     <w:p>
       <w:pPr>
         <w:pStyle w:val="Nadpisak1"/>
       </w:pPr>
+      <w:bookmarkStart w:id="36" w:name="_Toc65863782"/>
       <w:r>
         <w:t>Inventář</w:t>
       </w:r>
+      <w:bookmarkEnd w:id="36"/>
     </w:p>
     <w:p>
       <w:r>
@@ -5352,7 +5633,6 @@
           <w:id w:val="-1069574889"/>
           <w:citation/>
         </w:sdtPr>
-        <w:sdtEndPr/>
         <w:sdtContent>
           <w:r>
             <w:fldChar w:fldCharType="begin"/>
@@ -5379,7 +5659,6 @@
           <w:id w:val="-104192774"/>
           <w:citation/>
         </w:sdtPr>
-        <w:sdtEndPr/>
         <w:sdtContent>
           <w:r>
             <w:fldChar w:fldCharType="begin"/>
@@ -5467,9 +5746,9 @@
       <w:pPr>
         <w:pStyle w:val="Titulek"/>
       </w:pPr>
-      <w:bookmarkStart w:id="31" w:name="_Toc62387412"/>
-      <w:bookmarkStart w:id="32" w:name="_Toc62387443"/>
-      <w:bookmarkStart w:id="33" w:name="_Toc62410525"/>
+      <w:bookmarkStart w:id="37" w:name="_Toc62387412"/>
+      <w:bookmarkStart w:id="38" w:name="_Toc62387443"/>
+      <w:bookmarkStart w:id="39" w:name="_Toc62410525"/>
       <w:r>
         <w:t xml:space="preserve">Obrázek </w:t>
       </w:r>
@@ -5484,19 +5763,19 @@
       <w:r>
         <w:t xml:space="preserve"> - Hráčův inventář</w:t>
       </w:r>
-      <w:bookmarkEnd w:id="31"/>
-      <w:bookmarkEnd w:id="32"/>
-      <w:bookmarkEnd w:id="33"/>
+      <w:bookmarkEnd w:id="37"/>
+      <w:bookmarkEnd w:id="38"/>
+      <w:bookmarkEnd w:id="39"/>
     </w:p>
     <w:p>
       <w:pPr>
         <w:pStyle w:val="Nadpisak1"/>
       </w:pPr>
-      <w:bookmarkStart w:id="34" w:name="_Toc61729127"/>
+      <w:bookmarkStart w:id="40" w:name="_Toc65863783"/>
       <w:r>
         <w:t>Nepřátelé</w:t>
       </w:r>
-      <w:bookmarkEnd w:id="34"/>
+      <w:bookmarkEnd w:id="40"/>
     </w:p>
     <w:p>
       <w:r>
@@ -5688,7 +5967,7 @@
       <w:pPr>
         <w:pStyle w:val="Titulek"/>
       </w:pPr>
-      <w:bookmarkStart w:id="35" w:name="_Toc62410526"/>
+      <w:bookmarkStart w:id="41" w:name="_Toc62410526"/>
       <w:r>
         <w:t xml:space="preserve">Obrázek </w:t>
       </w:r>
@@ -5703,7 +5982,7 @@
       <w:r>
         <w:t xml:space="preserve"> – Nepřítel</w:t>
       </w:r>
-      <w:bookmarkEnd w:id="35"/>
+      <w:bookmarkEnd w:id="41"/>
     </w:p>
     <w:p>
       <w:pPr>
@@ -5767,7 +6046,7 @@
       <w:pPr>
         <w:pStyle w:val="Titulek"/>
       </w:pPr>
-      <w:bookmarkStart w:id="36" w:name="_Toc62410527"/>
+      <w:bookmarkStart w:id="42" w:name="_Toc62410527"/>
       <w:r>
         <w:t xml:space="preserve">Obrázek </w:t>
       </w:r>
@@ -5782,17 +6061,17 @@
       <w:r>
         <w:t xml:space="preserve"> - Boss</w:t>
       </w:r>
-      <w:bookmarkEnd w:id="36"/>
+      <w:bookmarkEnd w:id="42"/>
     </w:p>
     <w:p>
       <w:pPr>
         <w:pStyle w:val="Nadpisak1"/>
       </w:pPr>
-      <w:bookmarkStart w:id="37" w:name="_Toc61729128"/>
+      <w:bookmarkStart w:id="43" w:name="_Toc65863784"/>
       <w:r>
         <w:t>Generace mapy</w:t>
       </w:r>
-      <w:bookmarkEnd w:id="37"/>
+      <w:bookmarkEnd w:id="43"/>
     </w:p>
     <w:p>
       <w:r>
@@ -6243,11 +6522,11 @@
       <w:pPr>
         <w:pStyle w:val="Nadpisak1"/>
       </w:pPr>
-      <w:bookmarkStart w:id="38" w:name="_Toc61729129"/>
+      <w:bookmarkStart w:id="44" w:name="_Toc65863785"/>
       <w:r>
         <w:t>Hledání cesty</w:t>
       </w:r>
-      <w:bookmarkEnd w:id="38"/>
+      <w:bookmarkEnd w:id="44"/>
     </w:p>
     <w:p>
       <w:r>
@@ -6465,9 +6744,9 @@
       <w:pPr>
         <w:pStyle w:val="Titulek"/>
       </w:pPr>
-      <w:bookmarkStart w:id="39" w:name="_Toc62387413"/>
-      <w:bookmarkStart w:id="40" w:name="_Toc62387444"/>
-      <w:bookmarkStart w:id="41" w:name="_Toc62410528"/>
+      <w:bookmarkStart w:id="45" w:name="_Toc62387413"/>
+      <w:bookmarkStart w:id="46" w:name="_Toc62387444"/>
+      <w:bookmarkStart w:id="47" w:name="_Toc62410528"/>
       <w:r>
         <w:t xml:space="preserve">Obrázek </w:t>
       </w:r>
@@ -6482,17 +6761,19 @@
       <w:r>
         <w:t xml:space="preserve"> - Vrcholy k vyhledávání cesty a jejich propojení</w:t>
       </w:r>
-      <w:bookmarkEnd w:id="39"/>
-      <w:bookmarkEnd w:id="40"/>
-      <w:bookmarkEnd w:id="41"/>
+      <w:bookmarkEnd w:id="45"/>
+      <w:bookmarkEnd w:id="46"/>
+      <w:bookmarkEnd w:id="47"/>
     </w:p>
     <w:p>
       <w:pPr>
         <w:pStyle w:val="Nadpisak1"/>
       </w:pPr>
+      <w:bookmarkStart w:id="48" w:name="_Toc65863786"/>
       <w:r>
         <w:t>Modely</w:t>
       </w:r>
+      <w:bookmarkEnd w:id="48"/>
     </w:p>
     <w:p>
       <w:r>
@@ -6546,11 +6827,11 @@
       <w:pPr>
         <w:pStyle w:val="Nadpisak1"/>
       </w:pPr>
-      <w:bookmarkStart w:id="42" w:name="_Toc61729130"/>
+      <w:bookmarkStart w:id="49" w:name="_Toc65863787"/>
       <w:r>
         <w:t>Prostředí</w:t>
       </w:r>
-      <w:bookmarkEnd w:id="42"/>
+      <w:bookmarkEnd w:id="49"/>
     </w:p>
     <w:p>
       <w:r>
@@ -6620,11 +6901,11 @@
       <w:pPr>
         <w:pStyle w:val="Nadpisak1"/>
       </w:pPr>
-      <w:bookmarkStart w:id="43" w:name="_Toc61729132"/>
+      <w:bookmarkStart w:id="50" w:name="_Toc65863788"/>
       <w:r>
         <w:t>Testování</w:t>
       </w:r>
-      <w:bookmarkEnd w:id="43"/>
+      <w:bookmarkEnd w:id="50"/>
     </w:p>
     <w:p>
       <w:r>
@@ -6667,9 +6948,11 @@
       <w:pPr>
         <w:pStyle w:val="Nadpisak1"/>
       </w:pPr>
+      <w:bookmarkStart w:id="51" w:name="_Toc65863789"/>
       <w:r>
         <w:t>Instalace</w:t>
       </w:r>
+      <w:bookmarkEnd w:id="51"/>
     </w:p>
     <w:p>
       <w:r>
@@ -6734,14 +7017,14 @@
       <w:pPr>
         <w:pStyle w:val="Nadpisak1"/>
       </w:pPr>
-      <w:bookmarkStart w:id="44" w:name="_Toc61729133"/>
+      <w:bookmarkStart w:id="52" w:name="_Toc65863790"/>
       <w:r>
         <w:t>Z</w:t>
       </w:r>
       <w:r>
         <w:t>ávěr</w:t>
       </w:r>
-      <w:bookmarkEnd w:id="44"/>
+      <w:bookmarkEnd w:id="52"/>
     </w:p>
     <w:p>
       <w:r>
@@ -6762,11 +7045,11 @@
       <w:pPr>
         <w:pStyle w:val="Nadpisak1"/>
       </w:pPr>
-      <w:bookmarkStart w:id="45" w:name="_Toc61729134"/>
+      <w:bookmarkStart w:id="53" w:name="_Toc65863791"/>
       <w:r>
         <w:t>Seznam obrázků:</w:t>
       </w:r>
-      <w:bookmarkEnd w:id="45"/>
+      <w:bookmarkEnd w:id="53"/>
     </w:p>
     <w:p>
       <w:pPr>
@@ -7177,11 +7460,11 @@
       <w:pPr>
         <w:pStyle w:val="Nadpisak1"/>
       </w:pPr>
-      <w:bookmarkStart w:id="46" w:name="_Toc61729135"/>
+      <w:bookmarkStart w:id="54" w:name="_Toc65863792"/>
       <w:r>
         <w:t>Zdroje</w:t>
       </w:r>
-      <w:bookmarkEnd w:id="46"/>
+      <w:bookmarkEnd w:id="54"/>
     </w:p>
     <w:sdt>
       <w:sdtPr>
@@ -7197,7 +7480,6 @@
           <w:docPartUnique/>
         </w:docPartObj>
       </w:sdtPr>
-      <w:sdtEndPr/>
       <w:sdtContent>
         <w:p>
           <w:pPr>
@@ -7213,7 +7495,6 @@
             <w:id w:val="111145805"/>
             <w:bibliography/>
           </w:sdtPr>
-          <w:sdtEndPr/>
           <w:sdtContent>
             <w:p>
               <w:pPr>
@@ -7268,23 +7549,7 @@
                   <w:iCs/>
                   <w:noProof/>
                 </w:rPr>
-                <w:t xml:space="preserve">Unity3D - Saving and Loading your Inventory with </w:t>
-              </w:r>
-              <w:r>
-                <w:rPr>
-                  <w:i/>
-                  <w:iCs/>
-                  <w:noProof/>
-                </w:rPr>
-                <w:t>Scriptable</w:t>
-              </w:r>
-              <w:r>
-                <w:rPr>
-                  <w:i/>
-                  <w:iCs/>
-                  <w:noProof/>
-                </w:rPr>
-                <w:t xml:space="preserve"> Objects | Part 2</w:t>
+                <w:t>Unity3D - Saving and Loading your Inventory with Scriptable Objects | Part 2</w:t>
               </w:r>
               <w:r>
                 <w:rPr>
@@ -7508,7 +7773,6 @@
         <w:docPartUnique/>
       </w:docPartObj>
     </w:sdtPr>
-    <w:sdtEndPr/>
     <w:sdtContent>
       <w:p>
         <w:pPr>
@@ -7551,7 +7815,6 @@
         <w:docPartUnique/>
       </w:docPartObj>
     </w:sdtPr>
-    <w:sdtEndPr/>
     <w:sdtContent>
       <w:p>
         <w:pPr>

</xml_diff>